<commit_message>
Update skripte za bazu i uputstva
Updateovana skripta za bazu i uputsva
</commit_message>
<xml_diff>
--- a/Uputstvo za uspostavljanje radnog okruženja/Uputstvo za uspostavu okruzenja.docx
+++ b/Uputstvo za uspostavljanje radnog okruženja/Uputstvo za uspostavu okruzenja.docx
@@ -2002,14 +2002,27 @@
                             <w:r>
                               <w:t xml:space="preserve">Slika </w:t>
                             </w:r>
-                            <w:fldSimple w:instr=" SEQ Slika \* ARABIC ">
-                              <w:r>
-                                <w:rPr>
-                                  <w:noProof/>
-                                </w:rPr>
-                                <w:t>1</w:t>
-                              </w:r>
-                            </w:fldSimple>
+                            <w:r>
+                              <w:fldChar w:fldCharType="begin"/>
+                            </w:r>
+                            <w:r>
+                              <w:instrText xml:space="preserve"> SEQ Slika \* ARABIC </w:instrText>
+                            </w:r>
+                            <w:r>
+                              <w:fldChar w:fldCharType="separate"/>
+                            </w:r>
+                            <w:r>
+                              <w:rPr>
+                                <w:noProof/>
+                              </w:rPr>
+                              <w:t>1</w:t>
+                            </w:r>
+                            <w:r>
+                              <w:rPr>
+                                <w:noProof/>
+                              </w:rPr>
+                              <w:fldChar w:fldCharType="end"/>
+                            </w:r>
                             <w:r>
                               <w:t>:Postavljanje Enviroment variables</w:t>
                             </w:r>
@@ -2048,14 +2061,27 @@
                       <w:r>
                         <w:t xml:space="preserve">Slika </w:t>
                       </w:r>
-                      <w:fldSimple w:instr=" SEQ Slika \* ARABIC ">
-                        <w:r>
-                          <w:rPr>
-                            <w:noProof/>
-                          </w:rPr>
-                          <w:t>1</w:t>
-                        </w:r>
-                      </w:fldSimple>
+                      <w:r>
+                        <w:fldChar w:fldCharType="begin"/>
+                      </w:r>
+                      <w:r>
+                        <w:instrText xml:space="preserve"> SEQ Slika \* ARABIC </w:instrText>
+                      </w:r>
+                      <w:r>
+                        <w:fldChar w:fldCharType="separate"/>
+                      </w:r>
+                      <w:r>
+                        <w:rPr>
+                          <w:noProof/>
+                        </w:rPr>
+                        <w:t>1</w:t>
+                      </w:r>
+                      <w:r>
+                        <w:rPr>
+                          <w:noProof/>
+                        </w:rPr>
+                        <w:fldChar w:fldCharType="end"/>
+                      </w:r>
                       <w:r>
                         <w:t>:Postavljanje Enviroment variables</w:t>
                       </w:r>
@@ -2993,14 +3019,27 @@
       <w:r>
         <w:t xml:space="preserve">                                   Slika </w:t>
       </w:r>
-      <w:fldSimple w:instr=" SEQ Slika \* ARABIC ">
-        <w:r>
-          <w:rPr>
-            <w:noProof/>
-          </w:rPr>
-          <w:t>2</w:t>
-        </w:r>
-      </w:fldSimple>
+      <w:r>
+        <w:fldChar w:fldCharType="begin"/>
+      </w:r>
+      <w:r>
+        <w:instrText xml:space="preserve"> SEQ Slika \* ARABIC </w:instrText>
+      </w:r>
+      <w:r>
+        <w:fldChar w:fldCharType="separate"/>
+      </w:r>
+      <w:r>
+        <w:rPr>
+          <w:noProof/>
+        </w:rPr>
+        <w:t>2</w:t>
+      </w:r>
+      <w:r>
+        <w:rPr>
+          <w:noProof/>
+        </w:rPr>
+        <w:fldChar w:fldCharType="end"/>
+      </w:r>
       <w:r>
         <w:t xml:space="preserve">: Prozor </w:t>
       </w:r>
@@ -3130,8 +3169,6 @@
         </w:rPr>
         <w:t>g</w:t>
       </w:r>
-      <w:bookmarkStart w:id="8" w:name="_GoBack"/>
-      <w:bookmarkEnd w:id="8"/>
       <w:r>
         <w:rPr>
           <w:sz w:val="24"/>
@@ -3246,14 +3283,27 @@
                             <w:r>
                               <w:t xml:space="preserve">Slika </w:t>
                             </w:r>
-                            <w:fldSimple w:instr=" SEQ Slika \* ARABIC ">
-                              <w:r>
-                                <w:rPr>
-                                  <w:noProof/>
-                                </w:rPr>
-                                <w:t>3</w:t>
-                              </w:r>
-                            </w:fldSimple>
+                            <w:r>
+                              <w:fldChar w:fldCharType="begin"/>
+                            </w:r>
+                            <w:r>
+                              <w:instrText xml:space="preserve"> SEQ Slika \* ARABIC </w:instrText>
+                            </w:r>
+                            <w:r>
+                              <w:fldChar w:fldCharType="separate"/>
+                            </w:r>
+                            <w:r>
+                              <w:rPr>
+                                <w:noProof/>
+                              </w:rPr>
+                              <w:t>3</w:t>
+                            </w:r>
+                            <w:r>
+                              <w:rPr>
+                                <w:noProof/>
+                              </w:rPr>
+                              <w:fldChar w:fldCharType="end"/>
+                            </w:r>
                             <w:r>
                               <w:t>: Link za repozitorij</w:t>
                             </w:r>
@@ -3288,14 +3338,27 @@
                       <w:r>
                         <w:t xml:space="preserve">Slika </w:t>
                       </w:r>
-                      <w:fldSimple w:instr=" SEQ Slika \* ARABIC ">
-                        <w:r>
-                          <w:rPr>
-                            <w:noProof/>
-                          </w:rPr>
-                          <w:t>3</w:t>
-                        </w:r>
-                      </w:fldSimple>
+                      <w:r>
+                        <w:fldChar w:fldCharType="begin"/>
+                      </w:r>
+                      <w:r>
+                        <w:instrText xml:space="preserve"> SEQ Slika \* ARABIC </w:instrText>
+                      </w:r>
+                      <w:r>
+                        <w:fldChar w:fldCharType="separate"/>
+                      </w:r>
+                      <w:r>
+                        <w:rPr>
+                          <w:noProof/>
+                        </w:rPr>
+                        <w:t>3</w:t>
+                      </w:r>
+                      <w:r>
+                        <w:rPr>
+                          <w:noProof/>
+                        </w:rPr>
+                        <w:fldChar w:fldCharType="end"/>
+                      </w:r>
                       <w:r>
                         <w:t>: Link za repozitorij</w:t>
                       </w:r>
@@ -3396,7 +3459,7 @@
         <w:pStyle w:val="Heading1"/>
       </w:pPr>
     </w:p>
-    <w:bookmarkStart w:id="9" w:name="_Toc418866477"/>
+    <w:bookmarkStart w:id="8" w:name="_Toc418866477"/>
     <w:p>
       <w:pPr>
         <w:pStyle w:val="Heading1"/>
@@ -3476,7 +3539,7 @@
           </mc:Fallback>
         </mc:AlternateContent>
       </w:r>
-      <w:bookmarkEnd w:id="9"/>
+      <w:bookmarkEnd w:id="8"/>
     </w:p>
     <w:p>
       <w:pPr>
@@ -3671,14 +3734,27 @@
                             <w:r>
                               <w:t xml:space="preserve">Slika </w:t>
                             </w:r>
-                            <w:fldSimple w:instr=" SEQ Slika \* ARABIC ">
-                              <w:r>
-                                <w:rPr>
-                                  <w:noProof/>
-                                </w:rPr>
-                                <w:t>4</w:t>
-                              </w:r>
-                            </w:fldSimple>
+                            <w:r>
+                              <w:fldChar w:fldCharType="begin"/>
+                            </w:r>
+                            <w:r>
+                              <w:instrText xml:space="preserve"> SEQ Slika \* ARABIC </w:instrText>
+                            </w:r>
+                            <w:r>
+                              <w:fldChar w:fldCharType="separate"/>
+                            </w:r>
+                            <w:r>
+                              <w:rPr>
+                                <w:noProof/>
+                              </w:rPr>
+                              <w:t>4</w:t>
+                            </w:r>
+                            <w:r>
+                              <w:rPr>
+                                <w:noProof/>
+                              </w:rPr>
+                              <w:fldChar w:fldCharType="end"/>
+                            </w:r>
                             <w:r>
                               <w:t>: Unos linka na repozitorij</w:t>
                             </w:r>
@@ -3713,14 +3789,27 @@
                       <w:r>
                         <w:t xml:space="preserve">Slika </w:t>
                       </w:r>
-                      <w:fldSimple w:instr=" SEQ Slika \* ARABIC ">
-                        <w:r>
-                          <w:rPr>
-                            <w:noProof/>
-                          </w:rPr>
-                          <w:t>4</w:t>
-                        </w:r>
-                      </w:fldSimple>
+                      <w:r>
+                        <w:fldChar w:fldCharType="begin"/>
+                      </w:r>
+                      <w:r>
+                        <w:instrText xml:space="preserve"> SEQ Slika \* ARABIC </w:instrText>
+                      </w:r>
+                      <w:r>
+                        <w:fldChar w:fldCharType="separate"/>
+                      </w:r>
+                      <w:r>
+                        <w:rPr>
+                          <w:noProof/>
+                        </w:rPr>
+                        <w:t>4</w:t>
+                      </w:r>
+                      <w:r>
+                        <w:rPr>
+                          <w:noProof/>
+                        </w:rPr>
+                        <w:fldChar w:fldCharType="end"/>
+                      </w:r>
                       <w:r>
                         <w:t>: Unos linka na repozitorij</w:t>
                       </w:r>
@@ -3752,11 +3841,11 @@
       <w:pPr>
         <w:pStyle w:val="Heading1"/>
       </w:pPr>
-      <w:bookmarkStart w:id="10" w:name="_Toc418866478"/>
+      <w:bookmarkStart w:id="9" w:name="_Toc418866478"/>
       <w:r>
         <w:t>Instaliranje Wampserver i MySQL</w:t>
       </w:r>
-      <w:bookmarkEnd w:id="10"/>
+      <w:bookmarkEnd w:id="9"/>
     </w:p>
     <w:p/>
     <w:p>
@@ -4033,14 +4122,27 @@
                             <w:r>
                               <w:t xml:space="preserve">Slika </w:t>
                             </w:r>
-                            <w:fldSimple w:instr=" SEQ Slika \* ARABIC ">
-                              <w:r>
-                                <w:rPr>
-                                  <w:noProof/>
-                                </w:rPr>
-                                <w:t>5</w:t>
-                              </w:r>
-                            </w:fldSimple>
+                            <w:r>
+                              <w:fldChar w:fldCharType="begin"/>
+                            </w:r>
+                            <w:r>
+                              <w:instrText xml:space="preserve"> SEQ Slika \* ARABIC </w:instrText>
+                            </w:r>
+                            <w:r>
+                              <w:fldChar w:fldCharType="separate"/>
+                            </w:r>
+                            <w:r>
+                              <w:rPr>
+                                <w:noProof/>
+                              </w:rPr>
+                              <w:t>5</w:t>
+                            </w:r>
+                            <w:r>
+                              <w:rPr>
+                                <w:noProof/>
+                              </w:rPr>
+                              <w:fldChar w:fldCharType="end"/>
+                            </w:r>
                             <w:r>
                               <w:t>: Dodavanje nove konekcije</w:t>
                             </w:r>
@@ -4075,14 +4177,27 @@
                       <w:r>
                         <w:t xml:space="preserve">Slika </w:t>
                       </w:r>
-                      <w:fldSimple w:instr=" SEQ Slika \* ARABIC ">
-                        <w:r>
-                          <w:rPr>
-                            <w:noProof/>
-                          </w:rPr>
-                          <w:t>5</w:t>
-                        </w:r>
-                      </w:fldSimple>
+                      <w:r>
+                        <w:fldChar w:fldCharType="begin"/>
+                      </w:r>
+                      <w:r>
+                        <w:instrText xml:space="preserve"> SEQ Slika \* ARABIC </w:instrText>
+                      </w:r>
+                      <w:r>
+                        <w:fldChar w:fldCharType="separate"/>
+                      </w:r>
+                      <w:r>
+                        <w:rPr>
+                          <w:noProof/>
+                        </w:rPr>
+                        <w:t>5</w:t>
+                      </w:r>
+                      <w:r>
+                        <w:rPr>
+                          <w:noProof/>
+                        </w:rPr>
+                        <w:fldChar w:fldCharType="end"/>
+                      </w:r>
                       <w:r>
                         <w:t>: Dodavanje nove konekcije</w:t>
                       </w:r>
@@ -4418,7 +4533,25 @@
           <w:sz w:val="24"/>
           <w:szCs w:val="24"/>
         </w:rPr>
-        <w:t>initialize.sql</w:t>
+        <w:t>initialize</w:t>
+      </w:r>
+      <w:r>
+        <w:rPr>
+          <w:b/>
+          <w:sz w:val="24"/>
+          <w:szCs w:val="24"/>
+        </w:rPr>
+        <w:t>_with_data</w:t>
+      </w:r>
+      <w:bookmarkStart w:id="10" w:name="_GoBack"/>
+      <w:bookmarkEnd w:id="10"/>
+      <w:r>
+        <w:rPr>
+          <w:b/>
+          <w:sz w:val="24"/>
+          <w:szCs w:val="24"/>
+        </w:rPr>
+        <w:t>.sql</w:t>
       </w:r>
       <w:r>
         <w:rPr>
@@ -4627,7 +4760,7 @@
           <w:rPr>
             <w:noProof/>
           </w:rPr>
-          <w:t>7</w:t>
+          <w:t>8</w:t>
         </w:r>
         <w:r>
           <w:rPr>
@@ -5654,7 +5787,7 @@
 </file>
 
 <file path=customXml/itemProps1.xml><?xml version="1.0" encoding="utf-8"?>
-<ds:datastoreItem xmlns:ds="http://schemas.openxmlformats.org/officeDocument/2006/customXml" ds:itemID="{77B2A4D2-66C1-433C-8FBB-06F9E0B58DEA}">
+<ds:datastoreItem xmlns:ds="http://schemas.openxmlformats.org/officeDocument/2006/customXml" ds:itemID="{4EE21F9D-4A8D-4AB0-AE85-47435C862F0C}">
   <ds:schemaRefs>
     <ds:schemaRef ds:uri="http://schemas.openxmlformats.org/officeDocument/2006/bibliography"/>
   </ds:schemaRefs>

</xml_diff>

<commit_message>
Update linka u upustvu
</commit_message>
<xml_diff>
--- a/Uputstvo za uspostavljanje radnog okruženja/Uputstvo za uspostavu okruzenja.docx
+++ b/Uputstvo za uspostavljanje radnog okruženja/Uputstvo za uspostavu okruzenja.docx
@@ -2002,27 +2002,14 @@
                             <w:r>
                               <w:t xml:space="preserve">Slika </w:t>
                             </w:r>
-                            <w:r>
-                              <w:fldChar w:fldCharType="begin"/>
-                            </w:r>
-                            <w:r>
-                              <w:instrText xml:space="preserve"> SEQ Slika \* ARABIC </w:instrText>
-                            </w:r>
-                            <w:r>
-                              <w:fldChar w:fldCharType="separate"/>
-                            </w:r>
-                            <w:r>
-                              <w:rPr>
-                                <w:noProof/>
-                              </w:rPr>
-                              <w:t>1</w:t>
-                            </w:r>
-                            <w:r>
-                              <w:rPr>
-                                <w:noProof/>
-                              </w:rPr>
-                              <w:fldChar w:fldCharType="end"/>
-                            </w:r>
+                            <w:fldSimple w:instr=" SEQ Slika \* ARABIC ">
+                              <w:r>
+                                <w:rPr>
+                                  <w:noProof/>
+                                </w:rPr>
+                                <w:t>1</w:t>
+                              </w:r>
+                            </w:fldSimple>
                             <w:r>
                               <w:t>:Postavljanje Enviroment variables</w:t>
                             </w:r>
@@ -2061,27 +2048,14 @@
                       <w:r>
                         <w:t xml:space="preserve">Slika </w:t>
                       </w:r>
-                      <w:r>
-                        <w:fldChar w:fldCharType="begin"/>
-                      </w:r>
-                      <w:r>
-                        <w:instrText xml:space="preserve"> SEQ Slika \* ARABIC </w:instrText>
-                      </w:r>
-                      <w:r>
-                        <w:fldChar w:fldCharType="separate"/>
-                      </w:r>
-                      <w:r>
-                        <w:rPr>
-                          <w:noProof/>
-                        </w:rPr>
-                        <w:t>1</w:t>
-                      </w:r>
-                      <w:r>
-                        <w:rPr>
-                          <w:noProof/>
-                        </w:rPr>
-                        <w:fldChar w:fldCharType="end"/>
-                      </w:r>
+                      <w:fldSimple w:instr=" SEQ Slika \* ARABIC ">
+                        <w:r>
+                          <w:rPr>
+                            <w:noProof/>
+                          </w:rPr>
+                          <w:t>1</w:t>
+                        </w:r>
+                      </w:fldSimple>
                       <w:r>
                         <w:t>:Postavljanje Enviroment variables</w:t>
                       </w:r>
@@ -3019,27 +2993,14 @@
       <w:r>
         <w:t xml:space="preserve">                                   Slika </w:t>
       </w:r>
-      <w:r>
-        <w:fldChar w:fldCharType="begin"/>
-      </w:r>
-      <w:r>
-        <w:instrText xml:space="preserve"> SEQ Slika \* ARABIC </w:instrText>
-      </w:r>
-      <w:r>
-        <w:fldChar w:fldCharType="separate"/>
-      </w:r>
-      <w:r>
-        <w:rPr>
-          <w:noProof/>
-        </w:rPr>
-        <w:t>2</w:t>
-      </w:r>
-      <w:r>
-        <w:rPr>
-          <w:noProof/>
-        </w:rPr>
-        <w:fldChar w:fldCharType="end"/>
-      </w:r>
+      <w:fldSimple w:instr=" SEQ Slika \* ARABIC ">
+        <w:r>
+          <w:rPr>
+            <w:noProof/>
+          </w:rPr>
+          <w:t>2</w:t>
+        </w:r>
+      </w:fldSimple>
       <w:r>
         <w:t xml:space="preserve">: Prozor </w:t>
       </w:r>
@@ -3283,27 +3244,14 @@
                             <w:r>
                               <w:t xml:space="preserve">Slika </w:t>
                             </w:r>
-                            <w:r>
-                              <w:fldChar w:fldCharType="begin"/>
-                            </w:r>
-                            <w:r>
-                              <w:instrText xml:space="preserve"> SEQ Slika \* ARABIC </w:instrText>
-                            </w:r>
-                            <w:r>
-                              <w:fldChar w:fldCharType="separate"/>
-                            </w:r>
-                            <w:r>
-                              <w:rPr>
-                                <w:noProof/>
-                              </w:rPr>
-                              <w:t>3</w:t>
-                            </w:r>
-                            <w:r>
-                              <w:rPr>
-                                <w:noProof/>
-                              </w:rPr>
-                              <w:fldChar w:fldCharType="end"/>
-                            </w:r>
+                            <w:fldSimple w:instr=" SEQ Slika \* ARABIC ">
+                              <w:r>
+                                <w:rPr>
+                                  <w:noProof/>
+                                </w:rPr>
+                                <w:t>3</w:t>
+                              </w:r>
+                            </w:fldSimple>
                             <w:r>
                               <w:t>: Link za repozitorij</w:t>
                             </w:r>
@@ -3338,27 +3286,14 @@
                       <w:r>
                         <w:t xml:space="preserve">Slika </w:t>
                       </w:r>
-                      <w:r>
-                        <w:fldChar w:fldCharType="begin"/>
-                      </w:r>
-                      <w:r>
-                        <w:instrText xml:space="preserve"> SEQ Slika \* ARABIC </w:instrText>
-                      </w:r>
-                      <w:r>
-                        <w:fldChar w:fldCharType="separate"/>
-                      </w:r>
-                      <w:r>
-                        <w:rPr>
-                          <w:noProof/>
-                        </w:rPr>
-                        <w:t>3</w:t>
-                      </w:r>
-                      <w:r>
-                        <w:rPr>
-                          <w:noProof/>
-                        </w:rPr>
-                        <w:fldChar w:fldCharType="end"/>
-                      </w:r>
+                      <w:fldSimple w:instr=" SEQ Slika \* ARABIC ">
+                        <w:r>
+                          <w:rPr>
+                            <w:noProof/>
+                          </w:rPr>
+                          <w:t>3</w:t>
+                        </w:r>
+                      </w:fldSimple>
                       <w:r>
                         <w:t>: Link za repozitorij</w:t>
                       </w:r>
@@ -3734,27 +3669,14 @@
                             <w:r>
                               <w:t xml:space="preserve">Slika </w:t>
                             </w:r>
-                            <w:r>
-                              <w:fldChar w:fldCharType="begin"/>
-                            </w:r>
-                            <w:r>
-                              <w:instrText xml:space="preserve"> SEQ Slika \* ARABIC </w:instrText>
-                            </w:r>
-                            <w:r>
-                              <w:fldChar w:fldCharType="separate"/>
-                            </w:r>
-                            <w:r>
-                              <w:rPr>
-                                <w:noProof/>
-                              </w:rPr>
-                              <w:t>4</w:t>
-                            </w:r>
-                            <w:r>
-                              <w:rPr>
-                                <w:noProof/>
-                              </w:rPr>
-                              <w:fldChar w:fldCharType="end"/>
-                            </w:r>
+                            <w:fldSimple w:instr=" SEQ Slika \* ARABIC ">
+                              <w:r>
+                                <w:rPr>
+                                  <w:noProof/>
+                                </w:rPr>
+                                <w:t>4</w:t>
+                              </w:r>
+                            </w:fldSimple>
                             <w:r>
                               <w:t>: Unos linka na repozitorij</w:t>
                             </w:r>
@@ -3789,27 +3711,14 @@
                       <w:r>
                         <w:t xml:space="preserve">Slika </w:t>
                       </w:r>
-                      <w:r>
-                        <w:fldChar w:fldCharType="begin"/>
-                      </w:r>
-                      <w:r>
-                        <w:instrText xml:space="preserve"> SEQ Slika \* ARABIC </w:instrText>
-                      </w:r>
-                      <w:r>
-                        <w:fldChar w:fldCharType="separate"/>
-                      </w:r>
-                      <w:r>
-                        <w:rPr>
-                          <w:noProof/>
-                        </w:rPr>
-                        <w:t>4</w:t>
-                      </w:r>
-                      <w:r>
-                        <w:rPr>
-                          <w:noProof/>
-                        </w:rPr>
-                        <w:fldChar w:fldCharType="end"/>
-                      </w:r>
+                      <w:fldSimple w:instr=" SEQ Slika \* ARABIC ">
+                        <w:r>
+                          <w:rPr>
+                            <w:noProof/>
+                          </w:rPr>
+                          <w:t>4</w:t>
+                        </w:r>
+                      </w:fldSimple>
                       <w:r>
                         <w:t>: Unos linka na repozitorij</w:t>
                       </w:r>
@@ -4122,27 +4031,14 @@
                             <w:r>
                               <w:t xml:space="preserve">Slika </w:t>
                             </w:r>
-                            <w:r>
-                              <w:fldChar w:fldCharType="begin"/>
-                            </w:r>
-                            <w:r>
-                              <w:instrText xml:space="preserve"> SEQ Slika \* ARABIC </w:instrText>
-                            </w:r>
-                            <w:r>
-                              <w:fldChar w:fldCharType="separate"/>
-                            </w:r>
-                            <w:r>
-                              <w:rPr>
-                                <w:noProof/>
-                              </w:rPr>
-                              <w:t>5</w:t>
-                            </w:r>
-                            <w:r>
-                              <w:rPr>
-                                <w:noProof/>
-                              </w:rPr>
-                              <w:fldChar w:fldCharType="end"/>
-                            </w:r>
+                            <w:fldSimple w:instr=" SEQ Slika \* ARABIC ">
+                              <w:r>
+                                <w:rPr>
+                                  <w:noProof/>
+                                </w:rPr>
+                                <w:t>5</w:t>
+                              </w:r>
+                            </w:fldSimple>
                             <w:r>
                               <w:t>: Dodavanje nove konekcije</w:t>
                             </w:r>
@@ -4177,27 +4073,14 @@
                       <w:r>
                         <w:t xml:space="preserve">Slika </w:t>
                       </w:r>
-                      <w:r>
-                        <w:fldChar w:fldCharType="begin"/>
-                      </w:r>
-                      <w:r>
-                        <w:instrText xml:space="preserve"> SEQ Slika \* ARABIC </w:instrText>
-                      </w:r>
-                      <w:r>
-                        <w:fldChar w:fldCharType="separate"/>
-                      </w:r>
-                      <w:r>
-                        <w:rPr>
-                          <w:noProof/>
-                        </w:rPr>
-                        <w:t>5</w:t>
-                      </w:r>
-                      <w:r>
-                        <w:rPr>
-                          <w:noProof/>
-                        </w:rPr>
-                        <w:fldChar w:fldCharType="end"/>
-                      </w:r>
+                      <w:fldSimple w:instr=" SEQ Slika \* ARABIC ">
+                        <w:r>
+                          <w:rPr>
+                            <w:noProof/>
+                          </w:rPr>
+                          <w:t>5</w:t>
+                        </w:r>
+                      </w:fldSimple>
                       <w:r>
                         <w:t>: Dodavanje nove konekcije</w:t>
                       </w:r>
@@ -4451,8 +4334,10 @@
       <w:pPr>
         <w:jc w:val="both"/>
         <w:rPr>
-          <w:sz w:val="24"/>
-          <w:szCs w:val="24"/>
+          <w:color w:val="5B9BD5" w:themeColor="accent1"/>
+          <w:sz w:val="24"/>
+          <w:szCs w:val="24"/>
+          <w:u w:val="single"/>
         </w:rPr>
       </w:pPr>
       <w:hyperlink r:id="rId24" w:history="1">
@@ -4462,7 +4347,7 @@
             <w:sz w:val="24"/>
             <w:szCs w:val="24"/>
           </w:rPr>
-          <w:t>https://github.com/SoftverInzenjeringETFSA/SI2014Tim4/blob/master/Uputstvo%20za%20uspostavljanje%20radnog%20okru%C5%BEenja/initialize.sql</w:t>
+          <w:t>https://github.com/SoftverInzenjeringETFSA/SI2014Tim4/blob/master/Uputstvo%20za%20uspostavljanje%20radnog%20okru%C5%BEenja/initialize_with_data.sql</w:t>
         </w:r>
       </w:hyperlink>
     </w:p>
@@ -4470,10 +4355,14 @@
       <w:pPr>
         <w:jc w:val="both"/>
         <w:rPr>
-          <w:sz w:val="24"/>
-          <w:szCs w:val="24"/>
-        </w:rPr>
-      </w:pPr>
+          <w:color w:val="5B9BD5" w:themeColor="accent1"/>
+          <w:sz w:val="24"/>
+          <w:szCs w:val="24"/>
+          <w:u w:val="single"/>
+        </w:rPr>
+      </w:pPr>
+      <w:bookmarkStart w:id="10" w:name="_GoBack"/>
+      <w:bookmarkEnd w:id="10"/>
     </w:p>
     <w:p>
       <w:pPr>
@@ -4543,8 +4432,6 @@
         </w:rPr>
         <w:t>_with_data</w:t>
       </w:r>
-      <w:bookmarkStart w:id="10" w:name="_GoBack"/>
-      <w:bookmarkEnd w:id="10"/>
       <w:r>
         <w:rPr>
           <w:b/>
@@ -5787,7 +5674,7 @@
 </file>
 
 <file path=customXml/itemProps1.xml><?xml version="1.0" encoding="utf-8"?>
-<ds:datastoreItem xmlns:ds="http://schemas.openxmlformats.org/officeDocument/2006/customXml" ds:itemID="{4EE21F9D-4A8D-4AB0-AE85-47435C862F0C}">
+<ds:datastoreItem xmlns:ds="http://schemas.openxmlformats.org/officeDocument/2006/customXml" ds:itemID="{65205FF4-BD30-4830-8BC4-E0AD38BD2AE4}">
   <ds:schemaRefs>
     <ds:schemaRef ds:uri="http://schemas.openxmlformats.org/officeDocument/2006/bibliography"/>
   </ds:schemaRefs>

</xml_diff>